<commit_message>
Added static text to shell implementation/results/conclusions. Commented display of obsv and ctrb matrices, see email.
</commit_message>
<xml_diff>
--- a/EE547_shell.docx
+++ b/EE547_shell.docx
@@ -1,6 +1,6 @@
 
 <file path=word/document.xml><?xml version="1.0" encoding="utf-8"?>
-<w:document xmlns:ve="http://schemas.openxmlformats.org/markup-compatibility/2006" xmlns:o="urn:schemas-microsoft-com:office:office" xmlns:r="http://schemas.openxmlformats.org/officeDocument/2006/relationships" xmlns:m="http://schemas.openxmlformats.org/officeDocument/2006/math" xmlns:v="urn:schemas-microsoft-com:vml" xmlns:wp="http://schemas.openxmlformats.org/drawingml/2006/wordprocessingDrawing" xmlns:w10="urn:schemas-microsoft-com:office:word" xmlns:w="http://schemas.openxmlformats.org/wordprocessingml/2006/main" xmlns:wne="http://schemas.microsoft.com/office/word/2006/wordml">
+<w:document xmlns:wpc="http://schemas.microsoft.com/office/word/2010/wordprocessingCanvas" xmlns:mc="http://schemas.openxmlformats.org/markup-compatibility/2006" xmlns:o="urn:schemas-microsoft-com:office:office" xmlns:r="http://schemas.openxmlformats.org/officeDocument/2006/relationships" xmlns:m="http://schemas.openxmlformats.org/officeDocument/2006/math" xmlns:v="urn:schemas-microsoft-com:vml" xmlns:wp14="http://schemas.microsoft.com/office/word/2010/wordprocessingDrawing" xmlns:wp="http://schemas.openxmlformats.org/drawingml/2006/wordprocessingDrawing" xmlns:w10="urn:schemas-microsoft-com:office:word" xmlns:w="http://schemas.openxmlformats.org/wordprocessingml/2006/main" xmlns:w14="http://schemas.microsoft.com/office/word/2010/wordml" xmlns:w15="http://schemas.microsoft.com/office/word/2012/wordml" xmlns:wpg="http://schemas.microsoft.com/office/word/2010/wordprocessingGroup" xmlns:wpi="http://schemas.microsoft.com/office/word/2010/wordprocessingInk" xmlns:wne="http://schemas.microsoft.com/office/word/2006/wordml" xmlns:wps="http://schemas.microsoft.com/office/word/2010/wordprocessingShape" mc:Ignorable="w14 w15 wp14">
   <w:body>
     <w:p>
       <w:pPr>
@@ -87,7 +87,13 @@
         <w:t xml:space="preserve">shown </w:t>
       </w:r>
       <w:r>
-        <w:t>Figure 1), use the model to derive a stabilizing feedback controller, and to deploy the feedback controller to the MinSeg using measured or estimated state feedback as required.</w:t>
+        <w:t xml:space="preserve">Figure 1), </w:t>
+      </w:r>
+      <w:r>
+        <w:t xml:space="preserve">to </w:t>
+      </w:r>
+      <w:r>
+        <w:t>use the model to derive a stabilizing feedback controller, and to deploy the feedback controller to the MinSeg using measured or estimated state feedback as required.</w:t>
       </w:r>
       <w:r>
         <w:t xml:space="preserve"> The purpose of stabilizing the MinSeg system is to enable it to sustainably achieve balance in an upright position as shown in Figure 1.</w:t>
@@ -171,15 +177,7 @@
     </w:p>
     <w:p>
       <w:r>
-        <w:t xml:space="preserve">This report is organized into an overview of the linear dynamical MinSeg model and physical characteristics, an evaluation of the </w:t>
-      </w:r>
-      <w:proofErr w:type="spellStart"/>
-      <w:r>
-        <w:t>MinSeg’s</w:t>
-      </w:r>
-      <w:proofErr w:type="spellEnd"/>
-      <w:r>
-        <w:t xml:space="preserve"> inherent stability</w:t>
+        <w:t>This report is organized into an overview of the linear dynamical MinSeg model and physical characteristics, an evaluation of the MinSeg’s inherent stability</w:t>
       </w:r>
       <w:r>
         <w:t>, controllability, and observability</w:t>
@@ -288,15 +286,7 @@
         <w:t>was</w:t>
       </w:r>
       <w:r>
-        <w:t xml:space="preserve"> </w:t>
-      </w:r>
-      <w:proofErr w:type="spellStart"/>
-      <w:r>
-        <w:t>linearized</w:t>
-      </w:r>
-      <w:proofErr w:type="spellEnd"/>
-      <w:r>
-        <w:t xml:space="preserve"> about the equilibrium point </w:t>
+        <w:t xml:space="preserve"> linearized about the equilibrium point </w:t>
       </w:r>
       <w:r>
         <w:rPr>
@@ -7558,15 +7548,7 @@
     </w:p>
     <w:p>
       <w:r>
-        <w:t xml:space="preserve">These physical parameters led to the derivation of the following </w:t>
-      </w:r>
-      <w:proofErr w:type="spellStart"/>
-      <w:r>
-        <w:t>linearized</w:t>
-      </w:r>
-      <w:proofErr w:type="spellEnd"/>
-      <w:r>
-        <w:t xml:space="preserve"> state-space system and transfer function:</w:t>
+        <w:t>These physical parameters led to the derivation of the following linearized state-space system and transfer function:</w:t>
       </w:r>
     </w:p>
     <w:p>
@@ -7583,7 +7565,13 @@
     </w:p>
     <w:p>
       <w:r>
-        <w:t>The stability of the MinSeg linear model was evaluated by determining the poles of the open loop system</w:t>
+        <w:t xml:space="preserve">The stability of the MinSeg linear model was evaluated by </w:t>
+      </w:r>
+      <w:r>
+        <w:t>eigenvalues</w:t>
+      </w:r>
+      <w:r>
+        <w:t xml:space="preserve"> of the open loop system</w:t>
       </w:r>
       <w:r>
         <w:t xml:space="preserve">.  </w:t>
@@ -7607,7 +7595,12 @@
         <w:t xml:space="preserve"> by determining the rank of the system controllability and observability matrices, respectively</w:t>
       </w:r>
       <w:r>
-        <w:t xml:space="preserve">.  </w:t>
+        <w:t xml:space="preserve">. </w:t>
+      </w:r>
+    </w:p>
+    <w:p>
+      <w:r>
+        <w:t xml:space="preserve"> </w:t>
       </w:r>
       <w:bookmarkStart w:id="3" w:name="ControllabilityObservability"/>
       <w:bookmarkEnd w:id="3"/>
@@ -7631,7 +7624,19 @@
     </w:p>
     <w:p>
       <w:r>
-        <w:t>Although on the actual MinSeg platform all required states can be measured or calculated directly from measured values, a state observer was developed to demonstrate system stability with state feedback.</w:t>
+        <w:t xml:space="preserve">Although all required states can be measured </w:t>
+      </w:r>
+      <w:r>
+        <w:t>on the MinSeg platform</w:t>
+      </w:r>
+      <w:r>
+        <w:t xml:space="preserve">, a state observer was developed to </w:t>
+      </w:r>
+      <w:r>
+        <w:t xml:space="preserve">model </w:t>
+      </w:r>
+      <w:r>
+        <w:t>system stability with state feedback.</w:t>
       </w:r>
       <w:r>
         <w:t xml:space="preserve"> An observer would enable state feedback on a platform where the states could not be measured due to inaccessibility, cost, equipment, etc.</w:t>
@@ -7639,7 +7644,13 @@
     </w:p>
     <w:p>
       <w:r>
-        <w:t xml:space="preserve">The design decision was made to place the observer poles to provide 6 times bandwidth of the dynamics inherent to the MinSeg linear model. This resulted in the following observer gain </w:t>
+        <w:t xml:space="preserve">The design decision was made to place the observer poles </w:t>
+      </w:r>
+      <w:r>
+        <w:t xml:space="preserve">such that they provided </w:t>
+      </w:r>
+      <w:r>
+        <w:t xml:space="preserve">6 times bandwidth of the dynamics inherent to the MinSeg linear model. This resulted in the following observer gain </w:t>
       </w:r>
       <w:r>
         <w:rPr>
@@ -7665,8 +7676,6 @@
       <w:r>
         <w:t xml:space="preserve"> the performance of the observer, a Simulink model was developed to compare the MinSeg linear model state time history to the observer state time history for a step input.</w:t>
       </w:r>
-    </w:p>
-    <w:p>
       <w:bookmarkStart w:id="5" w:name="ObserverSimulink"/>
       <w:bookmarkEnd w:id="5"/>
     </w:p>
@@ -7709,8 +7718,6 @@
       <w:r>
         <w:t>:</w:t>
       </w:r>
-    </w:p>
-    <w:p>
       <w:bookmarkStart w:id="6" w:name="FeedbackGain"/>
       <w:bookmarkEnd w:id="6"/>
     </w:p>
@@ -7759,8 +7766,6 @@
       <w:r>
         <w:t>In order to demonstrate the performance of the proportional feedback controller, a Simulink model was developed to show stabilization of a step input.</w:t>
       </w:r>
-    </w:p>
-    <w:p>
       <w:bookmarkStart w:id="8" w:name="FeedbackSimulink"/>
       <w:bookmarkEnd w:id="8"/>
     </w:p>
@@ -7782,7 +7787,162 @@
         <w:t>MinSeg Robot Implementation</w:t>
       </w:r>
     </w:p>
-    <w:p/>
+    <w:p>
+      <w:pPr>
+        <w:pStyle w:val="Heading3"/>
+      </w:pPr>
+      <w:r>
+        <w:t>Hardware and Software</w:t>
+      </w:r>
+      <w:r>
+        <w:t xml:space="preserve"> Environment</w:t>
+      </w:r>
+    </w:p>
+    <w:p>
+      <w:r>
+        <w:t xml:space="preserve">The MinSeg Kit consists of an Arduino Mega 2560 </w:t>
+      </w:r>
+      <w:r>
+        <w:t xml:space="preserve">system-on-a-chip </w:t>
+      </w:r>
+      <w:r>
+        <w:t>with a MinSeg shield in addition to a DC motor</w:t>
+      </w:r>
+      <w:r>
+        <w:t xml:space="preserve"> embedded in a Lego wheel assembly</w:t>
+      </w:r>
+      <w:r>
+        <w:t xml:space="preserve">. </w:t>
+      </w:r>
+      <w:r>
+        <w:t>The MinSeg shield provides various sensors for interacting with the physical world. Most important for the purposes of balancing a MinSeg, are the Gyro/Accelerometer/Magnetometer chip</w:t>
+      </w:r>
+      <w:r>
+        <w:t xml:space="preserve"> </w:t>
+      </w:r>
+      <w:r>
+        <w:t xml:space="preserve">and </w:t>
+      </w:r>
+      <w:r>
+        <w:t xml:space="preserve">the DC motor encoder. The Gyro enables measurement of angular position and rate about the </w:t>
+      </w:r>
+      <w:r>
+        <w:rPr>
+          <w:i/>
+        </w:rPr>
+        <w:t>x</w:t>
+      </w:r>
+      <w:r>
+        <w:t xml:space="preserve"> axis, while, the encoder enables deriving displacement from wheel rotation. C drivers were provided to interface the sensors with the Arduino chip. An Arduino Support Package for Simulink was also made available to enable building models in Simulink</w:t>
+      </w:r>
+      <w:r>
+        <w:t xml:space="preserve"> with SFunction drivers</w:t>
+      </w:r>
+      <w:r>
+        <w:t xml:space="preserve">, compiling </w:t>
+      </w:r>
+      <w:r>
+        <w:t xml:space="preserve">models </w:t>
+      </w:r>
+      <w:r>
+        <w:t xml:space="preserve">to C and deploying to the Arduino for real-time embedded operation. </w:t>
+      </w:r>
+      <w:r>
+        <w:t>Simulink was also used</w:t>
+      </w:r>
+      <w:r>
+        <w:t xml:space="preserve"> in conjunction </w:t>
+      </w:r>
+      <w:r>
+        <w:t xml:space="preserve">with Matlab </w:t>
+      </w:r>
+      <w:r>
+        <w:t xml:space="preserve">to simulate and validate the State-Space model derived in class. </w:t>
+      </w:r>
+    </w:p>
+    <w:p>
+      <w:pPr>
+        <w:pStyle w:val="Heading3"/>
+      </w:pPr>
+      <w:r>
+        <w:t xml:space="preserve">Software </w:t>
+      </w:r>
+      <w:r>
+        <w:t>Revision Control</w:t>
+      </w:r>
+    </w:p>
+    <w:p>
+      <w:r>
+        <w:t xml:space="preserve">The decision was made to utilize GitHub coupled with git software configuration management to transfer code between team members and to manage revisions locally. </w:t>
+      </w:r>
+      <w:r>
+        <w:t xml:space="preserve">This </w:t>
+      </w:r>
+      <w:r>
+        <w:t xml:space="preserve">also </w:t>
+      </w:r>
+      <w:r>
+        <w:t xml:space="preserve">turned out to be an expedient method for managing/transferring other documentation. </w:t>
+      </w:r>
+    </w:p>
+    <w:p>
+      <w:pPr>
+        <w:pStyle w:val="Heading3"/>
+      </w:pPr>
+      <w:r>
+        <w:t>Development</w:t>
+      </w:r>
+    </w:p>
+    <w:p>
+      <w:r>
+        <w:t xml:space="preserve">Physical parameters of the MinSeg, including masses of the wheel and pendulum, as well as wheel radius and length from wheel to reference point, were measured by borrowing a gram scale, in class, from another team, and using a ruler. </w:t>
+      </w:r>
+    </w:p>
+    <w:p>
+      <w:r>
+        <w:t xml:space="preserve">The modeling of the MinSeg system in Matlab/Simulink followed the steps </w:t>
+      </w:r>
+      <w:r>
+        <w:t xml:space="preserve">of the Project document </w:t>
+      </w:r>
+      <w:r>
+        <w:t xml:space="preserve">as outlined in the above sections. While </w:t>
+      </w:r>
+      <w:r>
+        <w:t xml:space="preserve">this structure communicated the underlying theory of Linear Control Systems, the connection to the MinSeg system remained only theoretical. </w:t>
+      </w:r>
+    </w:p>
+    <w:p>
+      <w:r>
+        <w:t>Initially an effort was made to build a Simulink model from scratch</w:t>
+      </w:r>
+      <w:r>
+        <w:t xml:space="preserve"> based on the derived State-Space representation</w:t>
+      </w:r>
+      <w:r>
+        <w:t xml:space="preserve">. However, with time constraints, it was much more expedient to </w:t>
+      </w:r>
+      <w:r>
+        <w:t xml:space="preserve">resort to </w:t>
+      </w:r>
+      <w:r>
+        <w:t xml:space="preserve">the provided Simulink template. This model contained appropriate conversion factors for raw sensor data, a robust Gyro calibration module, and </w:t>
+      </w:r>
+      <w:r>
+        <w:t xml:space="preserve">an implementation of a proportional feedback loop with an integrator element. </w:t>
+      </w:r>
+    </w:p>
+    <w:p>
+      <w:r>
+        <w:t xml:space="preserve">Additionally, by </w:t>
+      </w:r>
+      <w:r>
+        <w:t>inserting only three batteries as counterbalance and operating the MinSeg in tethered mode (powered and connected to Simulink by USB) a less unsta</w:t>
+      </w:r>
+      <w:r>
+        <w:t>ble configuration was achieved for initial development.</w:t>
+      </w:r>
+    </w:p>
     <w:p>
       <w:pPr>
         <w:pStyle w:val="Heading1"/>
@@ -7791,7 +7951,45 @@
         <w:t>Results</w:t>
       </w:r>
     </w:p>
-    <w:p/>
+    <w:p>
+      <w:r>
+        <w:t xml:space="preserve">The MinSeg balanced quite well for our team. </w:t>
+      </w:r>
+      <w:r>
+        <w:t xml:space="preserve">Versions for tethered and untethered operation were both developed </w:t>
+      </w:r>
+      <w:r>
+        <w:t>and successfully deployed to the Arduino</w:t>
+      </w:r>
+      <w:r>
+        <w:t xml:space="preserve">. The tethered mode seemed to result in a more stable MinSeg, however there was insufficient time to experiment with different </w:t>
+      </w:r>
+      <w:r>
+        <w:rPr>
+          <w:i/>
+        </w:rPr>
+        <w:t>K</w:t>
+      </w:r>
+      <w:r>
+        <w:t xml:space="preserve"> matrices.</w:t>
+      </w:r>
+      <w:r>
+        <w:t xml:space="preserve"> The proportional gain matrix that worked for our team was one provided in </w:t>
+      </w:r>
+      <w:r>
+        <w:lastRenderedPageBreak/>
+        <w:t xml:space="preserve">the Simulink template. We were unable to derive a </w:t>
+      </w:r>
+      <w:r>
+        <w:rPr>
+          <w:i/>
+        </w:rPr>
+        <w:t>K</w:t>
+      </w:r>
+      <w:r>
+        <w:t xml:space="preserve"> based on State-Space representation of the system that enabled balancing the MinSeg. </w:t>
+      </w:r>
+    </w:p>
     <w:p>
       <w:pPr>
         <w:pStyle w:val="Heading1"/>
@@ -7799,6 +7997,56 @@
       <w:r>
         <w:t>Conclusions</w:t>
       </w:r>
+    </w:p>
+    <w:p>
+      <w:r>
+        <w:t xml:space="preserve">The MinSeg is designed to be balanced, with a center of mass roughly half the length of the full assembly. Additionally, the Arduino provides a rich abstraction layer onto which sensors and actuators can be interfaced with minimal effort. </w:t>
+      </w:r>
+      <w:r>
+        <w:t>The MinSeg Kit provides an excellent environment for implementing Linear Control theory on practical physical systems.</w:t>
+      </w:r>
+    </w:p>
+    <w:p>
+      <w:r>
+        <w:t xml:space="preserve">The team concluded that the key factor in achieving a balancing MinSeg, is an appropriate gain matrix, </w:t>
+      </w:r>
+      <w:r>
+        <w:rPr>
+          <w:i/>
+        </w:rPr>
+        <w:t>K</w:t>
+      </w:r>
+      <w:r>
+        <w:t xml:space="preserve">. This assumes lower level details are given due diligence – measuring physical parameters, converting raw sensor IO, </w:t>
+      </w:r>
+      <w:r>
+        <w:t xml:space="preserve">proficient operation of software environment. </w:t>
+      </w:r>
+    </w:p>
+    <w:p>
+      <w:r>
+        <w:t xml:space="preserve">Further work of interest would be, given a MinSeg which is known to balance with some proportional gain matrix, </w:t>
+      </w:r>
+      <w:r>
+        <w:rPr>
+          <w:i/>
+        </w:rPr>
+        <w:t>K</w:t>
+      </w:r>
+      <w:r>
+        <w:t xml:space="preserve">, log state variables over time and use this offline feedback to optimize </w:t>
+      </w:r>
+      <w:r>
+        <w:rPr>
+          <w:i/>
+        </w:rPr>
+        <w:t>K</w:t>
+      </w:r>
+      <w:r>
+        <w:t xml:space="preserve"> for a given MinSeg. </w:t>
+      </w:r>
+      <w:bookmarkStart w:id="10" w:name="_GoBack"/>
+      <w:bookmarkEnd w:id="10"/>
     </w:p>
     <w:sectPr>
       <w:headerReference w:type="even" r:id="rId9"/>
@@ -7817,7 +8065,7 @@
 </file>
 
 <file path=word/endnotes.xml><?xml version="1.0" encoding="utf-8"?>
-<w:endnotes xmlns:ve="http://schemas.openxmlformats.org/markup-compatibility/2006" xmlns:o="urn:schemas-microsoft-com:office:office" xmlns:r="http://schemas.openxmlformats.org/officeDocument/2006/relationships" xmlns:m="http://schemas.openxmlformats.org/officeDocument/2006/math" xmlns:v="urn:schemas-microsoft-com:vml" xmlns:wp="http://schemas.openxmlformats.org/drawingml/2006/wordprocessingDrawing" xmlns:w10="urn:schemas-microsoft-com:office:word" xmlns:w="http://schemas.openxmlformats.org/wordprocessingml/2006/main" xmlns:wne="http://schemas.microsoft.com/office/word/2006/wordml">
+<w:endnotes xmlns:wpc="http://schemas.microsoft.com/office/word/2010/wordprocessingCanvas" xmlns:mc="http://schemas.openxmlformats.org/markup-compatibility/2006" xmlns:o="urn:schemas-microsoft-com:office:office" xmlns:r="http://schemas.openxmlformats.org/officeDocument/2006/relationships" xmlns:m="http://schemas.openxmlformats.org/officeDocument/2006/math" xmlns:v="urn:schemas-microsoft-com:vml" xmlns:wp14="http://schemas.microsoft.com/office/word/2010/wordprocessingDrawing" xmlns:wp="http://schemas.openxmlformats.org/drawingml/2006/wordprocessingDrawing" xmlns:w10="urn:schemas-microsoft-com:office:word" xmlns:w="http://schemas.openxmlformats.org/wordprocessingml/2006/main" xmlns:w14="http://schemas.microsoft.com/office/word/2010/wordml" xmlns:w15="http://schemas.microsoft.com/office/word/2012/wordml" xmlns:wpg="http://schemas.microsoft.com/office/word/2010/wordprocessingGroup" xmlns:wpi="http://schemas.microsoft.com/office/word/2010/wordprocessingInk" xmlns:wne="http://schemas.microsoft.com/office/word/2006/wordml" xmlns:wps="http://schemas.microsoft.com/office/word/2010/wordprocessingShape" mc:Ignorable="w14 w15 wp14">
   <w:endnote w:type="separator" w:id="-1">
     <w:p>
       <w:r>
@@ -7836,7 +8084,7 @@
 </file>
 
 <file path=word/footer1.xml><?xml version="1.0" encoding="utf-8"?>
-<w:ftr xmlns:ve="http://schemas.openxmlformats.org/markup-compatibility/2006" xmlns:o="urn:schemas-microsoft-com:office:office" xmlns:r="http://schemas.openxmlformats.org/officeDocument/2006/relationships" xmlns:m="http://schemas.openxmlformats.org/officeDocument/2006/math" xmlns:v="urn:schemas-microsoft-com:vml" xmlns:wp="http://schemas.openxmlformats.org/drawingml/2006/wordprocessingDrawing" xmlns:w10="urn:schemas-microsoft-com:office:word" xmlns:w="http://schemas.openxmlformats.org/wordprocessingml/2006/main" xmlns:wne="http://schemas.microsoft.com/office/word/2006/wordml">
+<w:ftr xmlns:wpc="http://schemas.microsoft.com/office/word/2010/wordprocessingCanvas" xmlns:mc="http://schemas.openxmlformats.org/markup-compatibility/2006" xmlns:o="urn:schemas-microsoft-com:office:office" xmlns:r="http://schemas.openxmlformats.org/officeDocument/2006/relationships" xmlns:m="http://schemas.openxmlformats.org/officeDocument/2006/math" xmlns:v="urn:schemas-microsoft-com:vml" xmlns:wp14="http://schemas.microsoft.com/office/word/2010/wordprocessingDrawing" xmlns:wp="http://schemas.openxmlformats.org/drawingml/2006/wordprocessingDrawing" xmlns:w10="urn:schemas-microsoft-com:office:word" xmlns:w="http://schemas.openxmlformats.org/wordprocessingml/2006/main" xmlns:w14="http://schemas.microsoft.com/office/word/2010/wordml" xmlns:w15="http://schemas.microsoft.com/office/word/2012/wordml" xmlns:wpg="http://schemas.microsoft.com/office/word/2010/wordprocessingGroup" xmlns:wpi="http://schemas.microsoft.com/office/word/2010/wordprocessingInk" xmlns:wne="http://schemas.microsoft.com/office/word/2006/wordml" xmlns:wps="http://schemas.microsoft.com/office/word/2010/wordprocessingShape" mc:Ignorable="w14 w15 wp14">
   <w:p>
     <w:pPr>
       <w:pStyle w:val="Footer"/>
@@ -7846,7 +8094,7 @@
 </file>
 
 <file path=word/footer2.xml><?xml version="1.0" encoding="utf-8"?>
-<w:ftr xmlns:ve="http://schemas.openxmlformats.org/markup-compatibility/2006" xmlns:o="urn:schemas-microsoft-com:office:office" xmlns:r="http://schemas.openxmlformats.org/officeDocument/2006/relationships" xmlns:m="http://schemas.openxmlformats.org/officeDocument/2006/math" xmlns:v="urn:schemas-microsoft-com:vml" xmlns:wp="http://schemas.openxmlformats.org/drawingml/2006/wordprocessingDrawing" xmlns:w10="urn:schemas-microsoft-com:office:word" xmlns:w="http://schemas.openxmlformats.org/wordprocessingml/2006/main" xmlns:wne="http://schemas.microsoft.com/office/word/2006/wordml">
+<w:ftr xmlns:wpc="http://schemas.microsoft.com/office/word/2010/wordprocessingCanvas" xmlns:mc="http://schemas.openxmlformats.org/markup-compatibility/2006" xmlns:o="urn:schemas-microsoft-com:office:office" xmlns:r="http://schemas.openxmlformats.org/officeDocument/2006/relationships" xmlns:m="http://schemas.openxmlformats.org/officeDocument/2006/math" xmlns:v="urn:schemas-microsoft-com:vml" xmlns:wp14="http://schemas.microsoft.com/office/word/2010/wordprocessingDrawing" xmlns:wp="http://schemas.openxmlformats.org/drawingml/2006/wordprocessingDrawing" xmlns:w10="urn:schemas-microsoft-com:office:word" xmlns:w="http://schemas.openxmlformats.org/wordprocessingml/2006/main" xmlns:w14="http://schemas.microsoft.com/office/word/2010/wordml" xmlns:w15="http://schemas.microsoft.com/office/word/2012/wordml" xmlns:wpg="http://schemas.microsoft.com/office/word/2010/wordprocessingGroup" xmlns:wpi="http://schemas.microsoft.com/office/word/2010/wordprocessingInk" xmlns:wne="http://schemas.microsoft.com/office/word/2006/wordml" xmlns:wps="http://schemas.microsoft.com/office/word/2010/wordprocessingShape" mc:Ignorable="w14 w15 wp14">
   <w:sdt>
     <w:sdtPr>
       <w:id w:val="433555827"/>
@@ -7872,14 +8120,27 @@
             <w:r>
               <w:t xml:space="preserve">Page </w:t>
             </w:r>
-            <w:fldSimple w:instr=" PAGE ">
-              <w:r>
-                <w:rPr>
-                  <w:noProof/>
-                </w:rPr>
-                <w:t>4</w:t>
-              </w:r>
-            </w:fldSimple>
+            <w:r>
+              <w:fldChar w:fldCharType="begin"/>
+            </w:r>
+            <w:r>
+              <w:instrText xml:space="preserve"> PAGE </w:instrText>
+            </w:r>
+            <w:r>
+              <w:fldChar w:fldCharType="separate"/>
+            </w:r>
+            <w:r>
+              <w:rPr>
+                <w:noProof/>
+              </w:rPr>
+              <w:t>5</w:t>
+            </w:r>
+            <w:r>
+              <w:rPr>
+                <w:noProof/>
+              </w:rPr>
+              <w:fldChar w:fldCharType="end"/>
+            </w:r>
             <w:r>
               <w:t xml:space="preserve"> of </w:t>
             </w:r>
@@ -7888,7 +8149,7 @@
                 <w:rPr>
                   <w:noProof/>
                 </w:rPr>
-                <w:t>5</w:t>
+                <w:t>6</w:t>
               </w:r>
             </w:fldSimple>
           </w:p>
@@ -7905,7 +8166,7 @@
 </file>
 
 <file path=word/footer3.xml><?xml version="1.0" encoding="utf-8"?>
-<w:ftr xmlns:ve="http://schemas.openxmlformats.org/markup-compatibility/2006" xmlns:o="urn:schemas-microsoft-com:office:office" xmlns:r="http://schemas.openxmlformats.org/officeDocument/2006/relationships" xmlns:m="http://schemas.openxmlformats.org/officeDocument/2006/math" xmlns:v="urn:schemas-microsoft-com:vml" xmlns:wp="http://schemas.openxmlformats.org/drawingml/2006/wordprocessingDrawing" xmlns:w10="urn:schemas-microsoft-com:office:word" xmlns:w="http://schemas.openxmlformats.org/wordprocessingml/2006/main" xmlns:wne="http://schemas.microsoft.com/office/word/2006/wordml">
+<w:ftr xmlns:wpc="http://schemas.microsoft.com/office/word/2010/wordprocessingCanvas" xmlns:mc="http://schemas.openxmlformats.org/markup-compatibility/2006" xmlns:o="urn:schemas-microsoft-com:office:office" xmlns:r="http://schemas.openxmlformats.org/officeDocument/2006/relationships" xmlns:m="http://schemas.openxmlformats.org/officeDocument/2006/math" xmlns:v="urn:schemas-microsoft-com:vml" xmlns:wp14="http://schemas.microsoft.com/office/word/2010/wordprocessingDrawing" xmlns:wp="http://schemas.openxmlformats.org/drawingml/2006/wordprocessingDrawing" xmlns:w10="urn:schemas-microsoft-com:office:word" xmlns:w="http://schemas.openxmlformats.org/wordprocessingml/2006/main" xmlns:w14="http://schemas.microsoft.com/office/word/2010/wordml" xmlns:w15="http://schemas.microsoft.com/office/word/2012/wordml" xmlns:wpg="http://schemas.microsoft.com/office/word/2010/wordprocessingGroup" xmlns:wpi="http://schemas.microsoft.com/office/word/2010/wordprocessingInk" xmlns:wne="http://schemas.microsoft.com/office/word/2006/wordml" xmlns:wps="http://schemas.microsoft.com/office/word/2010/wordprocessingShape" mc:Ignorable="w14 w15 wp14">
   <w:p>
     <w:pPr>
       <w:pStyle w:val="Footer"/>
@@ -7915,7 +8176,7 @@
 </file>
 
 <file path=word/footnotes.xml><?xml version="1.0" encoding="utf-8"?>
-<w:footnotes xmlns:ve="http://schemas.openxmlformats.org/markup-compatibility/2006" xmlns:o="urn:schemas-microsoft-com:office:office" xmlns:r="http://schemas.openxmlformats.org/officeDocument/2006/relationships" xmlns:m="http://schemas.openxmlformats.org/officeDocument/2006/math" xmlns:v="urn:schemas-microsoft-com:vml" xmlns:wp="http://schemas.openxmlformats.org/drawingml/2006/wordprocessingDrawing" xmlns:w10="urn:schemas-microsoft-com:office:word" xmlns:w="http://schemas.openxmlformats.org/wordprocessingml/2006/main" xmlns:wne="http://schemas.microsoft.com/office/word/2006/wordml">
+<w:footnotes xmlns:wpc="http://schemas.microsoft.com/office/word/2010/wordprocessingCanvas" xmlns:mc="http://schemas.openxmlformats.org/markup-compatibility/2006" xmlns:o="urn:schemas-microsoft-com:office:office" xmlns:r="http://schemas.openxmlformats.org/officeDocument/2006/relationships" xmlns:m="http://schemas.openxmlformats.org/officeDocument/2006/math" xmlns:v="urn:schemas-microsoft-com:vml" xmlns:wp14="http://schemas.microsoft.com/office/word/2010/wordprocessingDrawing" xmlns:wp="http://schemas.openxmlformats.org/drawingml/2006/wordprocessingDrawing" xmlns:w10="urn:schemas-microsoft-com:office:word" xmlns:w="http://schemas.openxmlformats.org/wordprocessingml/2006/main" xmlns:w14="http://schemas.microsoft.com/office/word/2010/wordml" xmlns:w15="http://schemas.microsoft.com/office/word/2012/wordml" xmlns:wpg="http://schemas.microsoft.com/office/word/2010/wordprocessingGroup" xmlns:wpi="http://schemas.microsoft.com/office/word/2010/wordprocessingInk" xmlns:wne="http://schemas.microsoft.com/office/word/2006/wordml" xmlns:wps="http://schemas.microsoft.com/office/word/2010/wordprocessingShape" mc:Ignorable="w14 w15 wp14">
   <w:footnote w:type="separator" w:id="-1">
     <w:p>
       <w:r>
@@ -7934,7 +8195,7 @@
 </file>
 
 <file path=word/header1.xml><?xml version="1.0" encoding="utf-8"?>
-<w:hdr xmlns:ve="http://schemas.openxmlformats.org/markup-compatibility/2006" xmlns:o="urn:schemas-microsoft-com:office:office" xmlns:r="http://schemas.openxmlformats.org/officeDocument/2006/relationships" xmlns:m="http://schemas.openxmlformats.org/officeDocument/2006/math" xmlns:v="urn:schemas-microsoft-com:vml" xmlns:wp="http://schemas.openxmlformats.org/drawingml/2006/wordprocessingDrawing" xmlns:w10="urn:schemas-microsoft-com:office:word" xmlns:w="http://schemas.openxmlformats.org/wordprocessingml/2006/main" xmlns:wne="http://schemas.microsoft.com/office/word/2006/wordml">
+<w:hdr xmlns:wpc="http://schemas.microsoft.com/office/word/2010/wordprocessingCanvas" xmlns:mc="http://schemas.openxmlformats.org/markup-compatibility/2006" xmlns:o="urn:schemas-microsoft-com:office:office" xmlns:r="http://schemas.openxmlformats.org/officeDocument/2006/relationships" xmlns:m="http://schemas.openxmlformats.org/officeDocument/2006/math" xmlns:v="urn:schemas-microsoft-com:vml" xmlns:wp14="http://schemas.microsoft.com/office/word/2010/wordprocessingDrawing" xmlns:wp="http://schemas.openxmlformats.org/drawingml/2006/wordprocessingDrawing" xmlns:w10="urn:schemas-microsoft-com:office:word" xmlns:w="http://schemas.openxmlformats.org/wordprocessingml/2006/main" xmlns:w14="http://schemas.microsoft.com/office/word/2010/wordml" xmlns:w15="http://schemas.microsoft.com/office/word/2012/wordml" xmlns:wpg="http://schemas.microsoft.com/office/word/2010/wordprocessingGroup" xmlns:wpi="http://schemas.microsoft.com/office/word/2010/wordprocessingInk" xmlns:wne="http://schemas.microsoft.com/office/word/2006/wordml" xmlns:wps="http://schemas.microsoft.com/office/word/2010/wordprocessingShape" mc:Ignorable="w14 w15 wp14">
   <w:p>
     <w:pPr>
       <w:pStyle w:val="Header"/>
@@ -7944,7 +8205,7 @@
 </file>
 
 <file path=word/header2.xml><?xml version="1.0" encoding="utf-8"?>
-<w:hdr xmlns:ve="http://schemas.openxmlformats.org/markup-compatibility/2006" xmlns:o="urn:schemas-microsoft-com:office:office" xmlns:r="http://schemas.openxmlformats.org/officeDocument/2006/relationships" xmlns:m="http://schemas.openxmlformats.org/officeDocument/2006/math" xmlns:v="urn:schemas-microsoft-com:vml" xmlns:wp="http://schemas.openxmlformats.org/drawingml/2006/wordprocessingDrawing" xmlns:w10="urn:schemas-microsoft-com:office:word" xmlns:w="http://schemas.openxmlformats.org/wordprocessingml/2006/main" xmlns:wne="http://schemas.microsoft.com/office/word/2006/wordml">
+<w:hdr xmlns:wpc="http://schemas.microsoft.com/office/word/2010/wordprocessingCanvas" xmlns:mc="http://schemas.openxmlformats.org/markup-compatibility/2006" xmlns:o="urn:schemas-microsoft-com:office:office" xmlns:r="http://schemas.openxmlformats.org/officeDocument/2006/relationships" xmlns:m="http://schemas.openxmlformats.org/officeDocument/2006/math" xmlns:v="urn:schemas-microsoft-com:vml" xmlns:wp14="http://schemas.microsoft.com/office/word/2010/wordprocessingDrawing" xmlns:wp="http://schemas.openxmlformats.org/drawingml/2006/wordprocessingDrawing" xmlns:w10="urn:schemas-microsoft-com:office:word" xmlns:w="http://schemas.openxmlformats.org/wordprocessingml/2006/main" xmlns:w14="http://schemas.microsoft.com/office/word/2010/wordml" xmlns:w15="http://schemas.microsoft.com/office/word/2012/wordml" xmlns:wpg="http://schemas.microsoft.com/office/word/2010/wordprocessingGroup" xmlns:wpi="http://schemas.microsoft.com/office/word/2010/wordprocessingInk" xmlns:wne="http://schemas.microsoft.com/office/word/2006/wordml" xmlns:wps="http://schemas.microsoft.com/office/word/2010/wordprocessingShape" mc:Ignorable="w14 w15 wp14">
   <w:p>
     <w:pPr>
       <w:pStyle w:val="Header"/>
@@ -7954,7 +8215,7 @@
 </file>
 
 <file path=word/header3.xml><?xml version="1.0" encoding="utf-8"?>
-<w:hdr xmlns:ve="http://schemas.openxmlformats.org/markup-compatibility/2006" xmlns:o="urn:schemas-microsoft-com:office:office" xmlns:r="http://schemas.openxmlformats.org/officeDocument/2006/relationships" xmlns:m="http://schemas.openxmlformats.org/officeDocument/2006/math" xmlns:v="urn:schemas-microsoft-com:vml" xmlns:wp="http://schemas.openxmlformats.org/drawingml/2006/wordprocessingDrawing" xmlns:w10="urn:schemas-microsoft-com:office:word" xmlns:w="http://schemas.openxmlformats.org/wordprocessingml/2006/main" xmlns:wne="http://schemas.microsoft.com/office/word/2006/wordml">
+<w:hdr xmlns:wpc="http://schemas.microsoft.com/office/word/2010/wordprocessingCanvas" xmlns:mc="http://schemas.openxmlformats.org/markup-compatibility/2006" xmlns:o="urn:schemas-microsoft-com:office:office" xmlns:r="http://schemas.openxmlformats.org/officeDocument/2006/relationships" xmlns:m="http://schemas.openxmlformats.org/officeDocument/2006/math" xmlns:v="urn:schemas-microsoft-com:vml" xmlns:wp14="http://schemas.microsoft.com/office/word/2010/wordprocessingDrawing" xmlns:wp="http://schemas.openxmlformats.org/drawingml/2006/wordprocessingDrawing" xmlns:w10="urn:schemas-microsoft-com:office:word" xmlns:w="http://schemas.openxmlformats.org/wordprocessingml/2006/main" xmlns:w14="http://schemas.microsoft.com/office/word/2010/wordml" xmlns:w15="http://schemas.microsoft.com/office/word/2012/wordml" xmlns:wpg="http://schemas.microsoft.com/office/word/2010/wordprocessingGroup" xmlns:wpi="http://schemas.microsoft.com/office/word/2010/wordprocessingInk" xmlns:wne="http://schemas.microsoft.com/office/word/2006/wordml" xmlns:wps="http://schemas.microsoft.com/office/word/2010/wordprocessingShape" mc:Ignorable="w14 w15 wp14">
   <w:p>
     <w:pPr>
       <w:pStyle w:val="Header"/>
@@ -7964,7 +8225,7 @@
 </file>
 
 <file path=word/styles.xml><?xml version="1.0" encoding="utf-8"?>
-<w:styles xmlns:r="http://schemas.openxmlformats.org/officeDocument/2006/relationships" xmlns:w="http://schemas.openxmlformats.org/wordprocessingml/2006/main">
+<w:styles xmlns:mc="http://schemas.openxmlformats.org/markup-compatibility/2006" xmlns:r="http://schemas.openxmlformats.org/officeDocument/2006/relationships" xmlns:w="http://schemas.openxmlformats.org/wordprocessingml/2006/main" xmlns:w14="http://schemas.microsoft.com/office/word/2010/wordml" xmlns:w15="http://schemas.microsoft.com/office/word/2012/wordml" mc:Ignorable="w14 w15">
   <w:docDefaults>
     <w:rPrDefault>
       <w:rPr>
@@ -7980,7 +8241,7 @@
       </w:pPr>
     </w:pPrDefault>
   </w:docDefaults>
-  <w:latentStyles w:defLockedState="0" w:defUIPriority="0" w:defSemiHidden="0" w:defUnhideWhenUsed="0" w:defQFormat="0" w:count="267">
+  <w:latentStyles w:defLockedState="0" w:defUIPriority="0" w:defSemiHidden="0" w:defUnhideWhenUsed="0" w:defQFormat="0" w:count="371">
     <w:lsdException w:name="Normal" w:qFormat="1"/>
     <w:lsdException w:name="heading 1" w:uiPriority="9" w:qFormat="1"/>
     <w:lsdException w:name="heading 2" w:semiHidden="1" w:uiPriority="9" w:unhideWhenUsed="1" w:qFormat="1"/>
@@ -7991,12 +8252,145 @@
     <w:lsdException w:name="heading 7" w:semiHidden="1" w:uiPriority="9" w:unhideWhenUsed="1" w:qFormat="1"/>
     <w:lsdException w:name="heading 8" w:semiHidden="1" w:uiPriority="9" w:unhideWhenUsed="1" w:qFormat="1"/>
     <w:lsdException w:name="heading 9" w:semiHidden="1" w:uiPriority="9" w:unhideWhenUsed="1" w:qFormat="1"/>
-    <w:lsdException w:name="footer" w:uiPriority="99"/>
+    <w:lsdException w:name="index 1" w:semiHidden="1" w:unhideWhenUsed="1"/>
+    <w:lsdException w:name="index 2" w:semiHidden="1" w:unhideWhenUsed="1"/>
+    <w:lsdException w:name="index 3" w:semiHidden="1" w:unhideWhenUsed="1"/>
+    <w:lsdException w:name="index 4" w:semiHidden="1" w:unhideWhenUsed="1"/>
+    <w:lsdException w:name="index 5" w:semiHidden="1" w:unhideWhenUsed="1"/>
+    <w:lsdException w:name="index 6" w:semiHidden="1" w:unhideWhenUsed="1"/>
+    <w:lsdException w:name="index 7" w:semiHidden="1" w:unhideWhenUsed="1"/>
+    <w:lsdException w:name="index 8" w:semiHidden="1" w:unhideWhenUsed="1"/>
+    <w:lsdException w:name="index 9" w:semiHidden="1" w:unhideWhenUsed="1"/>
+    <w:lsdException w:name="toc 1" w:semiHidden="1" w:unhideWhenUsed="1"/>
+    <w:lsdException w:name="toc 2" w:semiHidden="1" w:unhideWhenUsed="1"/>
+    <w:lsdException w:name="toc 3" w:semiHidden="1" w:unhideWhenUsed="1"/>
+    <w:lsdException w:name="toc 4" w:semiHidden="1" w:unhideWhenUsed="1"/>
+    <w:lsdException w:name="toc 5" w:semiHidden="1" w:unhideWhenUsed="1"/>
+    <w:lsdException w:name="toc 6" w:semiHidden="1" w:unhideWhenUsed="1"/>
+    <w:lsdException w:name="toc 7" w:semiHidden="1" w:unhideWhenUsed="1"/>
+    <w:lsdException w:name="toc 8" w:semiHidden="1" w:unhideWhenUsed="1"/>
+    <w:lsdException w:name="toc 9" w:semiHidden="1" w:unhideWhenUsed="1"/>
+    <w:lsdException w:name="Normal Indent" w:semiHidden="1" w:unhideWhenUsed="1"/>
+    <w:lsdException w:name="footnote text" w:semiHidden="1" w:unhideWhenUsed="1"/>
+    <w:lsdException w:name="annotation text" w:semiHidden="1" w:unhideWhenUsed="1"/>
+    <w:lsdException w:name="header" w:semiHidden="1" w:unhideWhenUsed="1"/>
+    <w:lsdException w:name="footer" w:semiHidden="1" w:uiPriority="99" w:unhideWhenUsed="1"/>
+    <w:lsdException w:name="index heading" w:semiHidden="1" w:unhideWhenUsed="1"/>
     <w:lsdException w:name="caption" w:semiHidden="1" w:uiPriority="35" w:unhideWhenUsed="1"/>
+    <w:lsdException w:name="table of figures" w:semiHidden="1" w:unhideWhenUsed="1"/>
+    <w:lsdException w:name="envelope address" w:semiHidden="1" w:unhideWhenUsed="1"/>
+    <w:lsdException w:name="envelope return" w:semiHidden="1" w:unhideWhenUsed="1"/>
+    <w:lsdException w:name="footnote reference" w:semiHidden="1" w:unhideWhenUsed="1"/>
+    <w:lsdException w:name="annotation reference" w:semiHidden="1" w:unhideWhenUsed="1"/>
+    <w:lsdException w:name="line number" w:semiHidden="1" w:unhideWhenUsed="1"/>
+    <w:lsdException w:name="page number" w:semiHidden="1" w:unhideWhenUsed="1"/>
+    <w:lsdException w:name="endnote reference" w:semiHidden="1" w:unhideWhenUsed="1"/>
+    <w:lsdException w:name="endnote text" w:semiHidden="1" w:unhideWhenUsed="1"/>
+    <w:lsdException w:name="table of authorities" w:semiHidden="1" w:unhideWhenUsed="1"/>
+    <w:lsdException w:name="macro" w:semiHidden="1" w:unhideWhenUsed="1"/>
+    <w:lsdException w:name="toa heading" w:semiHidden="1" w:unhideWhenUsed="1"/>
+    <w:lsdException w:name="List" w:semiHidden="1" w:unhideWhenUsed="1"/>
+    <w:lsdException w:name="List Bullet" w:semiHidden="1" w:unhideWhenUsed="1"/>
+    <w:lsdException w:name="List 2" w:semiHidden="1" w:unhideWhenUsed="1"/>
+    <w:lsdException w:name="List 3" w:semiHidden="1" w:unhideWhenUsed="1"/>
+    <w:lsdException w:name="List Bullet 2" w:semiHidden="1" w:unhideWhenUsed="1"/>
+    <w:lsdException w:name="List Bullet 3" w:semiHidden="1" w:unhideWhenUsed="1"/>
+    <w:lsdException w:name="List Bullet 4" w:semiHidden="1" w:unhideWhenUsed="1"/>
+    <w:lsdException w:name="List Bullet 5" w:semiHidden="1" w:unhideWhenUsed="1"/>
+    <w:lsdException w:name="List Number 2" w:semiHidden="1" w:unhideWhenUsed="1"/>
+    <w:lsdException w:name="List Number 3" w:semiHidden="1" w:unhideWhenUsed="1"/>
+    <w:lsdException w:name="List Number 4" w:semiHidden="1" w:unhideWhenUsed="1"/>
+    <w:lsdException w:name="List Number 5" w:semiHidden="1" w:unhideWhenUsed="1"/>
     <w:lsdException w:name="Title" w:uiPriority="10" w:qFormat="1"/>
+    <w:lsdException w:name="Closing" w:semiHidden="1" w:unhideWhenUsed="1"/>
+    <w:lsdException w:name="Signature" w:semiHidden="1" w:unhideWhenUsed="1"/>
+    <w:lsdException w:name="Default Paragraph Font" w:semiHidden="1" w:unhideWhenUsed="1"/>
+    <w:lsdException w:name="Body Text" w:semiHidden="1" w:unhideWhenUsed="1"/>
+    <w:lsdException w:name="Body Text Indent" w:semiHidden="1" w:unhideWhenUsed="1"/>
+    <w:lsdException w:name="List Continue" w:semiHidden="1" w:unhideWhenUsed="1"/>
+    <w:lsdException w:name="List Continue 2" w:semiHidden="1" w:unhideWhenUsed="1"/>
+    <w:lsdException w:name="List Continue 3" w:semiHidden="1" w:unhideWhenUsed="1"/>
+    <w:lsdException w:name="List Continue 4" w:semiHidden="1" w:unhideWhenUsed="1"/>
+    <w:lsdException w:name="List Continue 5" w:semiHidden="1" w:unhideWhenUsed="1"/>
+    <w:lsdException w:name="Message Header" w:semiHidden="1" w:unhideWhenUsed="1"/>
     <w:lsdException w:name="Subtitle" w:uiPriority="11" w:qFormat="1"/>
+    <w:lsdException w:name="Body Text First Indent 2" w:semiHidden="1" w:unhideWhenUsed="1"/>
+    <w:lsdException w:name="Note Heading" w:semiHidden="1" w:unhideWhenUsed="1"/>
+    <w:lsdException w:name="Body Text 2" w:semiHidden="1" w:unhideWhenUsed="1"/>
+    <w:lsdException w:name="Body Text 3" w:semiHidden="1" w:unhideWhenUsed="1"/>
+    <w:lsdException w:name="Body Text Indent 2" w:semiHidden="1" w:unhideWhenUsed="1"/>
+    <w:lsdException w:name="Body Text Indent 3" w:semiHidden="1" w:unhideWhenUsed="1"/>
+    <w:lsdException w:name="Block Text" w:semiHidden="1" w:unhideWhenUsed="1"/>
+    <w:lsdException w:name="Hyperlink" w:semiHidden="1" w:unhideWhenUsed="1"/>
+    <w:lsdException w:name="FollowedHyperlink" w:semiHidden="1" w:unhideWhenUsed="1"/>
     <w:lsdException w:name="Strong" w:uiPriority="22" w:qFormat="1"/>
     <w:lsdException w:name="Emphasis" w:uiPriority="20" w:qFormat="1"/>
+    <w:lsdException w:name="Document Map" w:semiHidden="1" w:unhideWhenUsed="1"/>
+    <w:lsdException w:name="Plain Text" w:semiHidden="1" w:unhideWhenUsed="1"/>
+    <w:lsdException w:name="E-mail Signature" w:semiHidden="1" w:unhideWhenUsed="1"/>
+    <w:lsdException w:name="HTML Top of Form" w:semiHidden="1" w:unhideWhenUsed="1"/>
+    <w:lsdException w:name="HTML Bottom of Form" w:semiHidden="1" w:unhideWhenUsed="1"/>
+    <w:lsdException w:name="Normal (Web)" w:semiHidden="1" w:unhideWhenUsed="1"/>
+    <w:lsdException w:name="HTML Acronym" w:semiHidden="1" w:unhideWhenUsed="1"/>
+    <w:lsdException w:name="HTML Address" w:semiHidden="1" w:unhideWhenUsed="1"/>
+    <w:lsdException w:name="HTML Cite" w:semiHidden="1" w:unhideWhenUsed="1"/>
+    <w:lsdException w:name="HTML Code" w:semiHidden="1" w:unhideWhenUsed="1"/>
+    <w:lsdException w:name="HTML Definition" w:semiHidden="1" w:unhideWhenUsed="1"/>
+    <w:lsdException w:name="HTML Keyboard" w:semiHidden="1" w:unhideWhenUsed="1"/>
+    <w:lsdException w:name="HTML Preformatted" w:semiHidden="1" w:unhideWhenUsed="1"/>
+    <w:lsdException w:name="HTML Sample" w:semiHidden="1" w:unhideWhenUsed="1"/>
+    <w:lsdException w:name="HTML Typewriter" w:semiHidden="1" w:unhideWhenUsed="1"/>
+    <w:lsdException w:name="HTML Variable" w:semiHidden="1" w:unhideWhenUsed="1"/>
+    <w:lsdException w:name="Normal Table" w:semiHidden="1" w:unhideWhenUsed="1"/>
+    <w:lsdException w:name="annotation subject" w:semiHidden="1" w:unhideWhenUsed="1"/>
+    <w:lsdException w:name="No List" w:semiHidden="1" w:unhideWhenUsed="1"/>
+    <w:lsdException w:name="Outline List 1" w:semiHidden="1" w:unhideWhenUsed="1"/>
+    <w:lsdException w:name="Outline List 2" w:semiHidden="1" w:unhideWhenUsed="1"/>
+    <w:lsdException w:name="Outline List 3" w:semiHidden="1" w:unhideWhenUsed="1"/>
+    <w:lsdException w:name="Table Simple 1" w:semiHidden="1" w:unhideWhenUsed="1"/>
+    <w:lsdException w:name="Table Simple 2" w:semiHidden="1" w:unhideWhenUsed="1"/>
+    <w:lsdException w:name="Table Simple 3" w:semiHidden="1" w:unhideWhenUsed="1"/>
+    <w:lsdException w:name="Table Classic 1" w:semiHidden="1" w:unhideWhenUsed="1"/>
+    <w:lsdException w:name="Table Classic 2" w:semiHidden="1" w:unhideWhenUsed="1"/>
+    <w:lsdException w:name="Table Classic 3" w:semiHidden="1" w:unhideWhenUsed="1"/>
+    <w:lsdException w:name="Table Classic 4" w:semiHidden="1" w:unhideWhenUsed="1"/>
+    <w:lsdException w:name="Table Colorful 1" w:semiHidden="1" w:unhideWhenUsed="1"/>
+    <w:lsdException w:name="Table Colorful 2" w:semiHidden="1" w:unhideWhenUsed="1"/>
+    <w:lsdException w:name="Table Colorful 3" w:semiHidden="1" w:unhideWhenUsed="1"/>
+    <w:lsdException w:name="Table Columns 1" w:semiHidden="1" w:unhideWhenUsed="1"/>
+    <w:lsdException w:name="Table Columns 2" w:semiHidden="1" w:unhideWhenUsed="1"/>
+    <w:lsdException w:name="Table Columns 3" w:semiHidden="1" w:unhideWhenUsed="1"/>
+    <w:lsdException w:name="Table Columns 4" w:semiHidden="1" w:unhideWhenUsed="1"/>
+    <w:lsdException w:name="Table Columns 5" w:semiHidden="1" w:unhideWhenUsed="1"/>
+    <w:lsdException w:name="Table Grid 1" w:semiHidden="1" w:unhideWhenUsed="1"/>
+    <w:lsdException w:name="Table Grid 2" w:semiHidden="1" w:unhideWhenUsed="1"/>
+    <w:lsdException w:name="Table Grid 3" w:semiHidden="1" w:unhideWhenUsed="1"/>
+    <w:lsdException w:name="Table Grid 4" w:semiHidden="1" w:unhideWhenUsed="1"/>
+    <w:lsdException w:name="Table Grid 5" w:semiHidden="1" w:unhideWhenUsed="1"/>
+    <w:lsdException w:name="Table Grid 6" w:semiHidden="1" w:unhideWhenUsed="1"/>
+    <w:lsdException w:name="Table Grid 7" w:semiHidden="1" w:unhideWhenUsed="1"/>
+    <w:lsdException w:name="Table Grid 8" w:semiHidden="1" w:unhideWhenUsed="1"/>
+    <w:lsdException w:name="Table List 1" w:semiHidden="1" w:unhideWhenUsed="1"/>
+    <w:lsdException w:name="Table List 2" w:semiHidden="1" w:unhideWhenUsed="1"/>
+    <w:lsdException w:name="Table List 3" w:semiHidden="1" w:unhideWhenUsed="1"/>
+    <w:lsdException w:name="Table List 4" w:semiHidden="1" w:unhideWhenUsed="1"/>
+    <w:lsdException w:name="Table List 5" w:semiHidden="1" w:unhideWhenUsed="1"/>
+    <w:lsdException w:name="Table List 6" w:semiHidden="1" w:unhideWhenUsed="1"/>
+    <w:lsdException w:name="Table List 7" w:semiHidden="1" w:unhideWhenUsed="1"/>
+    <w:lsdException w:name="Table List 8" w:semiHidden="1" w:unhideWhenUsed="1"/>
+    <w:lsdException w:name="Table 3D effects 1" w:semiHidden="1" w:unhideWhenUsed="1"/>
+    <w:lsdException w:name="Table 3D effects 2" w:semiHidden="1" w:unhideWhenUsed="1"/>
+    <w:lsdException w:name="Table 3D effects 3" w:semiHidden="1" w:unhideWhenUsed="1"/>
+    <w:lsdException w:name="Table Contemporary" w:semiHidden="1" w:unhideWhenUsed="1"/>
+    <w:lsdException w:name="Table Elegant" w:semiHidden="1" w:unhideWhenUsed="1"/>
+    <w:lsdException w:name="Table Professional" w:semiHidden="1" w:unhideWhenUsed="1"/>
+    <w:lsdException w:name="Table Subtle 1" w:semiHidden="1" w:unhideWhenUsed="1"/>
+    <w:lsdException w:name="Table Subtle 2" w:semiHidden="1" w:unhideWhenUsed="1"/>
+    <w:lsdException w:name="Table Web 1" w:semiHidden="1" w:unhideWhenUsed="1"/>
+    <w:lsdException w:name="Table Web 2" w:semiHidden="1" w:unhideWhenUsed="1"/>
+    <w:lsdException w:name="Table Web 3" w:semiHidden="1" w:unhideWhenUsed="1"/>
+    <w:lsdException w:name="Balloon Text" w:semiHidden="1" w:unhideWhenUsed="1"/>
+    <w:lsdException w:name="Table Theme" w:semiHidden="1" w:unhideWhenUsed="1"/>
     <w:lsdException w:name="Placeholder Text" w:semiHidden="1" w:uiPriority="99"/>
     <w:lsdException w:name="No Spacing" w:uiPriority="1" w:qFormat="1"/>
     <w:lsdException w:name="Light Shading" w:uiPriority="60"/>
@@ -8108,6 +8502,110 @@
     <w:lsdException w:name="Book Title" w:uiPriority="33" w:qFormat="1"/>
     <w:lsdException w:name="Bibliography" w:semiHidden="1" w:uiPriority="37" w:unhideWhenUsed="1"/>
     <w:lsdException w:name="TOC Heading" w:semiHidden="1" w:uiPriority="39" w:unhideWhenUsed="1" w:qFormat="1"/>
+    <w:lsdException w:name="Plain Table 1" w:uiPriority="41"/>
+    <w:lsdException w:name="Plain Table 2" w:uiPriority="42"/>
+    <w:lsdException w:name="Plain Table 3" w:uiPriority="43"/>
+    <w:lsdException w:name="Plain Table 4" w:uiPriority="44"/>
+    <w:lsdException w:name="Plain Table 5" w:uiPriority="45"/>
+    <w:lsdException w:name="Grid Table Light" w:uiPriority="40"/>
+    <w:lsdException w:name="Grid Table 1 Light" w:uiPriority="46"/>
+    <w:lsdException w:name="Grid Table 2" w:uiPriority="47"/>
+    <w:lsdException w:name="Grid Table 3" w:uiPriority="48"/>
+    <w:lsdException w:name="Grid Table 4" w:uiPriority="49"/>
+    <w:lsdException w:name="Grid Table 5 Dark" w:uiPriority="50"/>
+    <w:lsdException w:name="Grid Table 6 Colorful" w:uiPriority="51"/>
+    <w:lsdException w:name="Grid Table 7 Colorful" w:uiPriority="52"/>
+    <w:lsdException w:name="Grid Table 1 Light Accent 1" w:uiPriority="46"/>
+    <w:lsdException w:name="Grid Table 2 Accent 1" w:uiPriority="47"/>
+    <w:lsdException w:name="Grid Table 3 Accent 1" w:uiPriority="48"/>
+    <w:lsdException w:name="Grid Table 4 Accent 1" w:uiPriority="49"/>
+    <w:lsdException w:name="Grid Table 5 Dark Accent 1" w:uiPriority="50"/>
+    <w:lsdException w:name="Grid Table 6 Colorful Accent 1" w:uiPriority="51"/>
+    <w:lsdException w:name="Grid Table 7 Colorful Accent 1" w:uiPriority="52"/>
+    <w:lsdException w:name="Grid Table 1 Light Accent 2" w:uiPriority="46"/>
+    <w:lsdException w:name="Grid Table 2 Accent 2" w:uiPriority="47"/>
+    <w:lsdException w:name="Grid Table 3 Accent 2" w:uiPriority="48"/>
+    <w:lsdException w:name="Grid Table 4 Accent 2" w:uiPriority="49"/>
+    <w:lsdException w:name="Grid Table 5 Dark Accent 2" w:uiPriority="50"/>
+    <w:lsdException w:name="Grid Table 6 Colorful Accent 2" w:uiPriority="51"/>
+    <w:lsdException w:name="Grid Table 7 Colorful Accent 2" w:uiPriority="52"/>
+    <w:lsdException w:name="Grid Table 1 Light Accent 3" w:uiPriority="46"/>
+    <w:lsdException w:name="Grid Table 2 Accent 3" w:uiPriority="47"/>
+    <w:lsdException w:name="Grid Table 3 Accent 3" w:uiPriority="48"/>
+    <w:lsdException w:name="Grid Table 4 Accent 3" w:uiPriority="49"/>
+    <w:lsdException w:name="Grid Table 5 Dark Accent 3" w:uiPriority="50"/>
+    <w:lsdException w:name="Grid Table 6 Colorful Accent 3" w:uiPriority="51"/>
+    <w:lsdException w:name="Grid Table 7 Colorful Accent 3" w:uiPriority="52"/>
+    <w:lsdException w:name="Grid Table 1 Light Accent 4" w:uiPriority="46"/>
+    <w:lsdException w:name="Grid Table 2 Accent 4" w:uiPriority="47"/>
+    <w:lsdException w:name="Grid Table 3 Accent 4" w:uiPriority="48"/>
+    <w:lsdException w:name="Grid Table 4 Accent 4" w:uiPriority="49"/>
+    <w:lsdException w:name="Grid Table 5 Dark Accent 4" w:uiPriority="50"/>
+    <w:lsdException w:name="Grid Table 6 Colorful Accent 4" w:uiPriority="51"/>
+    <w:lsdException w:name="Grid Table 7 Colorful Accent 4" w:uiPriority="52"/>
+    <w:lsdException w:name="Grid Table 1 Light Accent 5" w:uiPriority="46"/>
+    <w:lsdException w:name="Grid Table 2 Accent 5" w:uiPriority="47"/>
+    <w:lsdException w:name="Grid Table 3 Accent 5" w:uiPriority="48"/>
+    <w:lsdException w:name="Grid Table 4 Accent 5" w:uiPriority="49"/>
+    <w:lsdException w:name="Grid Table 5 Dark Accent 5" w:uiPriority="50"/>
+    <w:lsdException w:name="Grid Table 6 Colorful Accent 5" w:uiPriority="51"/>
+    <w:lsdException w:name="Grid Table 7 Colorful Accent 5" w:uiPriority="52"/>
+    <w:lsdException w:name="Grid Table 1 Light Accent 6" w:uiPriority="46"/>
+    <w:lsdException w:name="Grid Table 2 Accent 6" w:uiPriority="47"/>
+    <w:lsdException w:name="Grid Table 3 Accent 6" w:uiPriority="48"/>
+    <w:lsdException w:name="Grid Table 4 Accent 6" w:uiPriority="49"/>
+    <w:lsdException w:name="Grid Table 5 Dark Accent 6" w:uiPriority="50"/>
+    <w:lsdException w:name="Grid Table 6 Colorful Accent 6" w:uiPriority="51"/>
+    <w:lsdException w:name="Grid Table 7 Colorful Accent 6" w:uiPriority="52"/>
+    <w:lsdException w:name="List Table 1 Light" w:uiPriority="46"/>
+    <w:lsdException w:name="List Table 2" w:uiPriority="47"/>
+    <w:lsdException w:name="List Table 3" w:uiPriority="48"/>
+    <w:lsdException w:name="List Table 4" w:uiPriority="49"/>
+    <w:lsdException w:name="List Table 5 Dark" w:uiPriority="50"/>
+    <w:lsdException w:name="List Table 6 Colorful" w:uiPriority="51"/>
+    <w:lsdException w:name="List Table 7 Colorful" w:uiPriority="52"/>
+    <w:lsdException w:name="List Table 1 Light Accent 1" w:uiPriority="46"/>
+    <w:lsdException w:name="List Table 2 Accent 1" w:uiPriority="47"/>
+    <w:lsdException w:name="List Table 3 Accent 1" w:uiPriority="48"/>
+    <w:lsdException w:name="List Table 4 Accent 1" w:uiPriority="49"/>
+    <w:lsdException w:name="List Table 5 Dark Accent 1" w:uiPriority="50"/>
+    <w:lsdException w:name="List Table 6 Colorful Accent 1" w:uiPriority="51"/>
+    <w:lsdException w:name="List Table 7 Colorful Accent 1" w:uiPriority="52"/>
+    <w:lsdException w:name="List Table 1 Light Accent 2" w:uiPriority="46"/>
+    <w:lsdException w:name="List Table 2 Accent 2" w:uiPriority="47"/>
+    <w:lsdException w:name="List Table 3 Accent 2" w:uiPriority="48"/>
+    <w:lsdException w:name="List Table 4 Accent 2" w:uiPriority="49"/>
+    <w:lsdException w:name="List Table 5 Dark Accent 2" w:uiPriority="50"/>
+    <w:lsdException w:name="List Table 6 Colorful Accent 2" w:uiPriority="51"/>
+    <w:lsdException w:name="List Table 7 Colorful Accent 2" w:uiPriority="52"/>
+    <w:lsdException w:name="List Table 1 Light Accent 3" w:uiPriority="46"/>
+    <w:lsdException w:name="List Table 2 Accent 3" w:uiPriority="47"/>
+    <w:lsdException w:name="List Table 3 Accent 3" w:uiPriority="48"/>
+    <w:lsdException w:name="List Table 4 Accent 3" w:uiPriority="49"/>
+    <w:lsdException w:name="List Table 5 Dark Accent 3" w:uiPriority="50"/>
+    <w:lsdException w:name="List Table 6 Colorful Accent 3" w:uiPriority="51"/>
+    <w:lsdException w:name="List Table 7 Colorful Accent 3" w:uiPriority="52"/>
+    <w:lsdException w:name="List Table 1 Light Accent 4" w:uiPriority="46"/>
+    <w:lsdException w:name="List Table 2 Accent 4" w:uiPriority="47"/>
+    <w:lsdException w:name="List Table 3 Accent 4" w:uiPriority="48"/>
+    <w:lsdException w:name="List Table 4 Accent 4" w:uiPriority="49"/>
+    <w:lsdException w:name="List Table 5 Dark Accent 4" w:uiPriority="50"/>
+    <w:lsdException w:name="List Table 6 Colorful Accent 4" w:uiPriority="51"/>
+    <w:lsdException w:name="List Table 7 Colorful Accent 4" w:uiPriority="52"/>
+    <w:lsdException w:name="List Table 1 Light Accent 5" w:uiPriority="46"/>
+    <w:lsdException w:name="List Table 2 Accent 5" w:uiPriority="47"/>
+    <w:lsdException w:name="List Table 3 Accent 5" w:uiPriority="48"/>
+    <w:lsdException w:name="List Table 4 Accent 5" w:uiPriority="49"/>
+    <w:lsdException w:name="List Table 5 Dark Accent 5" w:uiPriority="50"/>
+    <w:lsdException w:name="List Table 6 Colorful Accent 5" w:uiPriority="51"/>
+    <w:lsdException w:name="List Table 7 Colorful Accent 5" w:uiPriority="52"/>
+    <w:lsdException w:name="List Table 1 Light Accent 6" w:uiPriority="46"/>
+    <w:lsdException w:name="List Table 2 Accent 6" w:uiPriority="47"/>
+    <w:lsdException w:name="List Table 3 Accent 6" w:uiPriority="48"/>
+    <w:lsdException w:name="List Table 4 Accent 6" w:uiPriority="49"/>
+    <w:lsdException w:name="List Table 5 Dark Accent 6" w:uiPriority="50"/>
+    <w:lsdException w:name="List Table 6 Colorful Accent 6" w:uiPriority="51"/>
+    <w:lsdException w:name="List Table 7 Colorful Accent 6" w:uiPriority="52"/>
   </w:latentStyles>
   <w:style w:type="paragraph" w:default="1" w:styleId="Normal">
     <w:name w:val="Normal"/>
@@ -8172,7 +8670,6 @@
     <w:next w:val="Normal"/>
     <w:link w:val="Heading3Char"/>
     <w:uiPriority w:val="9"/>
-    <w:semiHidden/>
     <w:unhideWhenUsed/>
     <w:qFormat/>
     <w:rsid w:val="00843EDC"/>
@@ -8325,7 +8822,6 @@
     <w:uiPriority w:val="99"/>
     <w:semiHidden/>
     <w:unhideWhenUsed/>
-    <w:qFormat/>
     <w:tblPr>
       <w:tblInd w:w="0" w:type="dxa"/>
       <w:tblCellMar>
@@ -8378,7 +8874,6 @@
     <w:basedOn w:val="DefaultParagraphFont"/>
     <w:link w:val="Heading3"/>
     <w:uiPriority w:val="9"/>
-    <w:semiHidden/>
     <w:rsid w:val="00843EDC"/>
     <w:rPr>
       <w:rFonts w:asciiTheme="majorHAnsi" w:eastAsiaTheme="majorEastAsia" w:hAnsiTheme="majorHAnsi" w:cstheme="majorBidi"/>
@@ -9083,7 +9578,7 @@
 </file>
 
 <file path=customXml/itemProps1.xml><?xml version="1.0" encoding="utf-8"?>
-<ds:datastoreItem xmlns:ds="http://schemas.openxmlformats.org/officeDocument/2006/customXml" ds:itemID="{BAC72074-FEC1-4E5B-BAEC-15D201387006}">
+<ds:datastoreItem xmlns:ds="http://schemas.openxmlformats.org/officeDocument/2006/customXml" ds:itemID="{0D8A31EE-9514-48B5-95C0-15FE63224978}">
   <ds:schemaRefs>
     <ds:schemaRef ds:uri="http://schemas.openxmlformats.org/officeDocument/2006/bibliography"/>
   </ds:schemaRefs>

</xml_diff>